<commit_message>
added a bit more to the Product Definition
</commit_message>
<xml_diff>
--- a/SRS/Aegle SRS Version 1 Final.docx
+++ b/SRS/Aegle SRS Version 1 Final.docx
@@ -7360,9 +7360,32 @@
       <w:r>
         <w:t>be assigned to categories. Finally, items may also be assigned to user defined projects of which they are a component of.</w:t>
       </w:r>
-      <w:bookmarkStart w:id="13" w:name="_GoBack"/>
-      <w:bookmarkEnd w:id="13"/>
-    </w:p>
+    </w:p>
+    <w:p>
+      <w:r>
+        <w:t>The system will implement an account based system for keeping track of individuals who have access and interact with the storeroom inventory. The system will have a single Administrator who has access to all system functions and a separate class of users who are only allowe</w:t>
+      </w:r>
+      <w:r>
+        <w:t xml:space="preserve">d a limited number of actions. </w:t>
+      </w:r>
+      <w:r>
+        <w:t>The Administrator is the only account allowed to add new items, crates, and projects to the storeroom</w:t>
+      </w:r>
+      <w:r>
+        <w:t>, they may also edit and delete items, crates, and projects from the system inventory</w:t>
+      </w:r>
+      <w:r>
+        <w:t xml:space="preserve">. </w:t>
+      </w:r>
+      <w:r>
+        <w:t>A user must submit an item request form if they wish to check out an item or crate from the storeroom, the administrator is then given the option to approve or deny the request.</w:t>
+      </w:r>
+    </w:p>
+    <w:p/>
+    <w:p/>
+    <w:p/>
+    <w:p/>
+    <w:p/>
     <w:p>
       <w:pPr>
         <w:pStyle w:val="Heading2"/>
@@ -7371,8 +7394,9 @@
           <w:numId w:val="0"/>
         </w:numPr>
       </w:pPr>
-      <w:bookmarkStart w:id="14" w:name="_Toc400483591"/>
-      <w:r>
+      <w:bookmarkStart w:id="13" w:name="_Toc400483591"/>
+      <w:r>
+        <w:lastRenderedPageBreak/>
         <w:t>2.2</w:t>
       </w:r>
       <w:r>
@@ -7381,7 +7405,7 @@
       <w:r>
         <w:t>External Inputs and Outputs</w:t>
       </w:r>
-      <w:bookmarkEnd w:id="14"/>
+      <w:bookmarkEnd w:id="13"/>
     </w:p>
     <w:tbl>
       <w:tblPr>
@@ -7906,7 +7930,6 @@
               <w:jc w:val="center"/>
             </w:pPr>
             <w:r>
-              <w:lastRenderedPageBreak/>
               <w:t>Webpage – Add Project</w:t>
             </w:r>
           </w:p>
@@ -7930,13 +7953,7 @@
           </w:tcPr>
           <w:p>
             <w:r>
-              <w:t>Displays a form necessary for ad</w:t>
-            </w:r>
-            <w:r>
-              <w:t>ding a project</w:t>
-            </w:r>
-            <w:r>
-              <w:t xml:space="preserve"> to the system inventory</w:t>
+              <w:t>Displays a form necessary for adding a project to the system inventory</w:t>
             </w:r>
           </w:p>
         </w:tc>
@@ -7996,13 +8013,7 @@
           </w:tcPr>
           <w:p>
             <w:r>
-              <w:t>Displays project</w:t>
-            </w:r>
-            <w:r>
-              <w:t xml:space="preserve"> data in an editable form</w:t>
-            </w:r>
-            <w:r>
-              <w:t xml:space="preserve"> </w:t>
+              <w:t xml:space="preserve">Displays project data in an editable form </w:t>
             </w:r>
           </w:p>
         </w:tc>
@@ -8050,13 +8061,7 @@
           </w:tcPr>
           <w:p>
             <w:r>
-              <w:t>Presents user with a c</w:t>
-            </w:r>
-            <w:r>
-              <w:t>onfirmation box to verify project</w:t>
-            </w:r>
-            <w:r>
-              <w:t xml:space="preserve"> deletion</w:t>
+              <w:t>Presents user with a confirmation box to verify project deletion</w:t>
             </w:r>
           </w:p>
         </w:tc>
@@ -8346,10 +8351,7 @@
           </w:tcPr>
           <w:p>
             <w:r>
-              <w:t>The user will check in</w:t>
-            </w:r>
-            <w:r>
-              <w:t xml:space="preserve"> items/crates.</w:t>
+              <w:t>The user will check in items/crates.</w:t>
             </w:r>
           </w:p>
         </w:tc>
@@ -8473,6 +8475,7 @@
               <w:jc w:val="center"/>
             </w:pPr>
             <w:r>
+              <w:lastRenderedPageBreak/>
               <w:t>Webpage – Registration Management</w:t>
             </w:r>
           </w:p>
@@ -8788,6 +8791,23 @@
       <w:r>
         <w:t>External inputs and outputs</w:t>
       </w:r>
+    </w:p>
+    <w:p>
+      <w:pPr>
+        <w:jc w:val="center"/>
+      </w:pPr>
+    </w:p>
+    <w:p>
+      <w:pPr>
+        <w:jc w:val="center"/>
+      </w:pPr>
+    </w:p>
+    <w:p>
+      <w:pPr>
+        <w:jc w:val="center"/>
+      </w:pPr>
+      <w:bookmarkStart w:id="14" w:name="_GoBack"/>
+      <w:bookmarkEnd w:id="14"/>
     </w:p>
     <w:p>
       <w:pPr>
@@ -21318,7 +21338,7 @@
           <w:rPr>
             <w:noProof/>
           </w:rPr>
-          <w:t>22</w:t>
+          <w:t>15</w:t>
         </w:r>
         <w:r>
           <w:rPr>
@@ -26302,7 +26322,7 @@
 </file>
 
 <file path=customXml/itemProps1.xml><?xml version="1.0" encoding="utf-8"?>
-<ds:datastoreItem xmlns:ds="http://schemas.openxmlformats.org/officeDocument/2006/customXml" ds:itemID="{B417C889-4059-4556-AD20-158A89BC7208}">
+<ds:datastoreItem xmlns:ds="http://schemas.openxmlformats.org/officeDocument/2006/customXml" ds:itemID="{9A6BF9A8-6E28-4257-87D0-0CC0E20BBFA7}">
   <ds:schemaRefs>
     <ds:schemaRef ds:uri="http://schemas.openxmlformats.org/officeDocument/2006/bibliography"/>
   </ds:schemaRefs>

</xml_diff>